<commit_message>
[FIX] - exercise 1 print 1~6
</commit_message>
<xml_diff>
--- a/data_structure_lecture/LAB/lab4/2020105695_김희성_lab04.docx
+++ b/data_structure_lecture/LAB/lab4/2020105695_김희성_lab04.docx
@@ -471,19 +471,14 @@
       </w:r>
     </w:p>
     <w:p>
-      <w:pPr>
-        <w:rPr>
-          <w:rFonts w:hint="eastAsia"/>
-        </w:rPr>
-      </w:pPr>
       <w:r>
         <w:rPr>
           <w:noProof/>
         </w:rPr>
         <w:drawing>
-          <wp:inline distT="0" distB="0" distL="0" distR="0" wp14:anchorId="28A263A6" wp14:editId="3F64AF71">
-            <wp:extent cx="5975350" cy="2374900"/>
-            <wp:effectExtent l="0" t="0" r="6350" b="6350"/>
+          <wp:inline distT="0" distB="0" distL="0" distR="0" wp14:anchorId="4547CDB0" wp14:editId="414764CE">
+            <wp:extent cx="3619500" cy="2316480"/>
+            <wp:effectExtent l="0" t="0" r="0" b="7620"/>
             <wp:docPr id="1" name="그림 1"/>
             <wp:cNvGraphicFramePr>
               <a:graphicFrameLocks xmlns:a="http://schemas.openxmlformats.org/drawingml/2006/main" noChangeAspect="1"/>
@@ -497,13 +492,13 @@
                   </pic:nvPicPr>
                   <pic:blipFill rotWithShape="1">
                     <a:blip r:embed="rId5"/>
-                    <a:srcRect l="21272" t="17333" r="1175" b="26334"/>
+                    <a:srcRect l="26147" t="28363" r="53911" b="46425"/>
                     <a:stretch/>
                   </pic:blipFill>
                   <pic:spPr bwMode="auto">
                     <a:xfrm>
                       <a:off x="0" y="0"/>
-                      <a:ext cx="5975350" cy="2374900"/>
+                      <a:ext cx="3649020" cy="2335373"/>
                     </a:xfrm>
                     <a:prstGeom prst="rect">
                       <a:avLst/>
@@ -532,7 +527,9 @@
         <w:lastRenderedPageBreak/>
         <w:t>Exercise 2</w:t>
       </w:r>
-    </w:p>
+      <w:bookmarkStart w:id="0" w:name="_GoBack"/>
+    </w:p>
+    <w:bookmarkEnd w:id="0"/>
     <w:p>
       <w:r>
         <w:t>스택의 데이터를 변경하지 않고, 기존의 스택과 동일한 값을 가지는 스택을 만드세요</w:t>
@@ -578,11 +575,6 @@
       </w:r>
     </w:p>
     <w:p>
-      <w:pPr>
-        <w:rPr>
-          <w:rFonts w:hint="eastAsia"/>
-        </w:rPr>
-      </w:pPr>
       <w:r>
         <w:rPr>
           <w:noProof/>
@@ -724,9 +716,6 @@
     <w:p>
       <w:pPr>
         <w:ind w:left="760"/>
-        <w:rPr>
-          <w:rFonts w:hint="eastAsia"/>
-        </w:rPr>
       </w:pPr>
       <w:r>
         <w:rPr>
@@ -781,9 +770,6 @@
     <w:p>
       <w:pPr>
         <w:ind w:left="760"/>
-        <w:rPr>
-          <w:rFonts w:hint="eastAsia"/>
-        </w:rPr>
       </w:pPr>
       <w:r>
         <w:rPr>
@@ -850,9 +836,6 @@
     <w:p>
       <w:pPr>
         <w:ind w:left="760"/>
-        <w:rPr>
-          <w:rFonts w:hint="eastAsia"/>
-        </w:rPr>
       </w:pPr>
       <w:r>
         <w:rPr>
@@ -1051,9 +1034,6 @@
     <w:p>
       <w:pPr>
         <w:ind w:left="800"/>
-        <w:rPr>
-          <w:rFonts w:hint="eastAsia"/>
-        </w:rPr>
       </w:pPr>
     </w:p>
     <w:p>
@@ -1106,8 +1086,6 @@
         </w:rPr>
         <w:t>했습니</w:t>
       </w:r>
-      <w:bookmarkStart w:id="0" w:name="_GoBack"/>
-      <w:bookmarkEnd w:id="0"/>
       <w:r>
         <w:rPr>
           <w:rFonts w:hint="eastAsia"/>
@@ -1119,11 +1097,6 @@
       </w:r>
     </w:p>
     <w:p>
-      <w:pPr>
-        <w:rPr>
-          <w:rFonts w:hint="eastAsia"/>
-        </w:rPr>
-      </w:pPr>
       <w:r>
         <w:t xml:space="preserve"> </w:t>
       </w:r>
@@ -1194,13 +1167,7 @@
         <w:t xml:space="preserve"> 위와 같이 작성해봤습니다.</w:t>
       </w:r>
     </w:p>
-    <w:p>
-      <w:pPr>
-        <w:rPr>
-          <w:rFonts w:hint="eastAsia"/>
-        </w:rPr>
-      </w:pPr>
-    </w:p>
+    <w:p/>
     <w:p>
       <w:r>
         <w:rPr>
@@ -1356,11 +1323,6 @@
       </w:r>
     </w:p>
     <w:p>
-      <w:pPr>
-        <w:rPr>
-          <w:rFonts w:hint="eastAsia"/>
-        </w:rPr>
-      </w:pPr>
       <w:r>
         <w:rPr>
           <w:noProof/>

</xml_diff>